<commit_message>
UPDATE DOCUMENT BAB 6 AND UPDATE PROGRAM
</commit_message>
<xml_diff>
--- a/document/BAB 6/BAB VI.docx
+++ b/document/BAB 6/BAB VI.docx
@@ -6520,10 +6520,10 @@
           <w:noProof/>
         </w:rPr>
         <w:drawing>
-          <wp:inline distT="0" distB="0" distL="0" distR="0" wp14:anchorId="1B63EBC0" wp14:editId="0D08FB29">
-            <wp:extent cx="5039995" cy="1066800"/>
+          <wp:inline distT="0" distB="0" distL="0" distR="0" wp14:anchorId="4CFF5192" wp14:editId="40ACFC97">
+            <wp:extent cx="5039995" cy="919480"/>
             <wp:effectExtent l="0" t="0" r="8255" b="0"/>
-            <wp:docPr id="48" name="Picture 48"/>
+            <wp:docPr id="56" name="Picture 56"/>
             <wp:cNvGraphicFramePr>
               <a:graphicFrameLocks xmlns:a="http://schemas.openxmlformats.org/drawingml/2006/main" noChangeAspect="1"/>
             </wp:cNvGraphicFramePr>
@@ -6534,27 +6534,20 @@
                     <pic:cNvPr id="1" name=""/>
                     <pic:cNvPicPr/>
                   </pic:nvPicPr>
-                  <pic:blipFill rotWithShape="1">
+                  <pic:blipFill>
                     <a:blip r:embed="rId44"/>
-                    <a:srcRect t="45620"/>
-                    <a:stretch/>
+                    <a:stretch>
+                      <a:fillRect/>
+                    </a:stretch>
                   </pic:blipFill>
-                  <pic:spPr bwMode="auto">
+                  <pic:spPr>
                     <a:xfrm>
                       <a:off x="0" y="0"/>
-                      <a:ext cx="5039995" cy="1066800"/>
+                      <a:ext cx="5039995" cy="919480"/>
                     </a:xfrm>
                     <a:prstGeom prst="rect">
                       <a:avLst/>
                     </a:prstGeom>
-                    <a:ln>
-                      <a:noFill/>
-                    </a:ln>
-                    <a:extLst>
-                      <a:ext uri="{53640926-AAD7-44D8-BBD7-CCE9431645EC}">
-                        <a14:shadowObscured xmlns:a14="http://schemas.microsoft.com/office/drawing/2010/main"/>
-                      </a:ext>
-                    </a:extLst>
                   </pic:spPr>
                 </pic:pic>
               </a:graphicData>
@@ -6801,40 +6794,7 @@
           <w:szCs w:val="24"/>
           <w:lang w:val="en-US"/>
         </w:rPr>
-        <w:t>Gambar 6.3</w:t>
-      </w:r>
-      <w:r>
-        <w:rPr>
-          <w:rFonts w:ascii="Times New Roman" w:hAnsi="Times New Roman" w:cs="Times New Roman"/>
-          <w:b/>
-          <w:bCs/>
-          <w:sz w:val="24"/>
-          <w:szCs w:val="24"/>
-          <w:lang w:val="en-US"/>
-        </w:rPr>
-        <w:t>9</w:t>
-      </w:r>
-      <w:r>
-        <w:rPr>
-          <w:rFonts w:ascii="Times New Roman" w:hAnsi="Times New Roman" w:cs="Times New Roman"/>
-          <w:b/>
-          <w:bCs/>
-          <w:sz w:val="24"/>
-          <w:szCs w:val="24"/>
-          <w:lang w:val="en-US"/>
-        </w:rPr>
-        <w:t xml:space="preserve"> Informasi daftar siswa bermasalah untuk </w:t>
-      </w:r>
-      <w:r>
-        <w:rPr>
-          <w:rFonts w:ascii="Times New Roman" w:hAnsi="Times New Roman" w:cs="Times New Roman"/>
-          <w:b/>
-          <w:bCs/>
-          <w:sz w:val="24"/>
-          <w:szCs w:val="24"/>
-          <w:lang w:val="en-US"/>
-        </w:rPr>
-        <w:t xml:space="preserve">kepala sekolah </w:t>
+        <w:t xml:space="preserve">Gambar 6.39 Informasi daftar siswa bermasalah untuk kepala sekolah </w:t>
       </w:r>
     </w:p>
     <w:p>
@@ -6909,40 +6869,7 @@
           <w:szCs w:val="24"/>
           <w:lang w:val="en-US"/>
         </w:rPr>
-        <w:t>Gambar 6.</w:t>
-      </w:r>
-      <w:r>
-        <w:rPr>
-          <w:rFonts w:ascii="Times New Roman" w:hAnsi="Times New Roman" w:cs="Times New Roman"/>
-          <w:b/>
-          <w:bCs/>
-          <w:sz w:val="24"/>
-          <w:szCs w:val="24"/>
-          <w:lang w:val="en-US"/>
-        </w:rPr>
-        <w:t>40</w:t>
-      </w:r>
-      <w:r>
-        <w:rPr>
-          <w:rFonts w:ascii="Times New Roman" w:hAnsi="Times New Roman" w:cs="Times New Roman"/>
-          <w:b/>
-          <w:bCs/>
-          <w:sz w:val="24"/>
-          <w:szCs w:val="24"/>
-          <w:lang w:val="en-US"/>
-        </w:rPr>
-        <w:t xml:space="preserve"> Query mencari siswa bermasalah </w:t>
-      </w:r>
-      <w:r>
-        <w:rPr>
-          <w:rFonts w:ascii="Times New Roman" w:hAnsi="Times New Roman" w:cs="Times New Roman"/>
-          <w:b/>
-          <w:bCs/>
-          <w:sz w:val="24"/>
-          <w:szCs w:val="24"/>
-          <w:lang w:val="en-US"/>
-        </w:rPr>
-        <w:t>keseluruhan data siswa</w:t>
+        <w:t>Gambar 6.40 Query mencari siswa bermasalah keseluruhan data siswa</w:t>
       </w:r>
     </w:p>
     <w:p>
@@ -7158,25 +7085,7 @@
           <w:szCs w:val="24"/>
           <w:lang w:val="en-US"/>
         </w:rPr>
-        <w:t xml:space="preserve"> </w:t>
-      </w:r>
-      <w:r>
-        <w:rPr>
-          <w:rFonts w:ascii="Times New Roman" w:hAnsi="Times New Roman" w:cs="Times New Roman"/>
-          <w:sz w:val="24"/>
-          <w:szCs w:val="24"/>
-          <w:lang w:val="en-US"/>
-        </w:rPr>
-        <w:t>Sedangkan untuk daftar ketidaktuntasan bagi guru/wali kelas dapat dilihat pada gambar 6.40.</w:t>
-      </w:r>
-      <w:r>
-        <w:rPr>
-          <w:rFonts w:ascii="Times New Roman" w:hAnsi="Times New Roman" w:cs="Times New Roman"/>
-          <w:sz w:val="24"/>
-          <w:szCs w:val="24"/>
-          <w:lang w:val="en-US"/>
-        </w:rPr>
-        <w:t xml:space="preserve"> </w:t>
+        <w:t xml:space="preserve"> Sedangkan untuk daftar ketidaktuntasan bagi guru/wali kelas dapat dilihat pada gambar 6.40. </w:t>
       </w:r>
       <w:r>
         <w:rPr>
@@ -7411,10 +7320,10 @@
         </w:rPr>
         <w:lastRenderedPageBreak/>
         <w:drawing>
-          <wp:inline distT="0" distB="0" distL="0" distR="0" wp14:anchorId="6410AAB6" wp14:editId="6E71F0DD">
-            <wp:extent cx="5019675" cy="2171700"/>
+          <wp:inline distT="0" distB="0" distL="0" distR="0" wp14:anchorId="3777DBF3" wp14:editId="0C3DD392">
+            <wp:extent cx="5019675" cy="2571750"/>
             <wp:effectExtent l="0" t="0" r="9525" b="0"/>
-            <wp:docPr id="18" name="Picture 18"/>
+            <wp:docPr id="57" name="Picture 57"/>
             <wp:cNvGraphicFramePr>
               <a:graphicFrameLocks xmlns:a="http://schemas.openxmlformats.org/drawingml/2006/main" noChangeAspect="1"/>
             </wp:cNvGraphicFramePr>
@@ -7434,7 +7343,7 @@
                   <pic:spPr>
                     <a:xfrm>
                       <a:off x="0" y="0"/>
-                      <a:ext cx="5019675" cy="2171700"/>
+                      <a:ext cx="5019675" cy="2571750"/>
                     </a:xfrm>
                     <a:prstGeom prst="rect">
                       <a:avLst/>
@@ -7581,29 +7490,7 @@
           <w:szCs w:val="24"/>
           <w:lang w:val="en-US"/>
         </w:rPr>
-        <w:t>Gambar 6.</w:t>
-      </w:r>
-      <w:r>
-        <w:rPr>
-          <w:rFonts w:ascii="Times New Roman" w:hAnsi="Times New Roman" w:cs="Times New Roman"/>
-          <w:b/>
-          <w:bCs/>
-          <w:sz w:val="24"/>
-          <w:szCs w:val="24"/>
-          <w:lang w:val="en-US"/>
-        </w:rPr>
-        <w:t>41</w:t>
-      </w:r>
-      <w:r>
-        <w:rPr>
-          <w:rFonts w:ascii="Times New Roman" w:hAnsi="Times New Roman" w:cs="Times New Roman"/>
-          <w:b/>
-          <w:bCs/>
-          <w:sz w:val="24"/>
-          <w:szCs w:val="24"/>
-          <w:lang w:val="en-US"/>
-        </w:rPr>
-        <w:t xml:space="preserve"> Query data daftar siswa yang </w:t>
+        <w:t xml:space="preserve">Gambar 6.41 Query data daftar siswa yang </w:t>
       </w:r>
       <w:r>
         <w:rPr>
@@ -7792,6 +7679,7 @@
           <w:szCs w:val="24"/>
           <w:lang w:val="en-US"/>
         </w:rPr>
+        <w:lastRenderedPageBreak/>
         <w:t>Tabel ini menampilkan informasi tanggal, nama siswa</w:t>
       </w:r>
       <w:r>
@@ -7810,17 +7698,7 @@
           <w:szCs w:val="24"/>
           <w:lang w:val="en-US"/>
         </w:rPr>
-        <w:t xml:space="preserve">. Ada perbedaan bahwa untuk kepala sekolah dapat melihat </w:t>
-      </w:r>
-      <w:r>
-        <w:rPr>
-          <w:rFonts w:ascii="Times New Roman" w:hAnsi="Times New Roman" w:cs="Times New Roman"/>
-          <w:sz w:val="24"/>
-          <w:szCs w:val="24"/>
-          <w:lang w:val="en-US"/>
-        </w:rPr>
-        <w:lastRenderedPageBreak/>
-        <w:t xml:space="preserve">data ketidaktuntasan seluruh siswa dalam satu sekolah, namun jika guru/wali kelas hanya untuk </w:t>
+        <w:t xml:space="preserve">. Ada perbedaan bahwa untuk kepala sekolah dapat melihat data ketidaktuntasan seluruh siswa dalam satu sekolah, namun jika guru/wali kelas hanya untuk </w:t>
       </w:r>
       <w:r>
         <w:rPr>
@@ -7939,16 +7817,7 @@
           <w:szCs w:val="24"/>
           <w:lang w:val="en-US"/>
         </w:rPr>
-        <w:t xml:space="preserve"> </w:t>
-      </w:r>
-      <w:r>
-        <w:rPr>
-          <w:rFonts w:ascii="Times New Roman" w:hAnsi="Times New Roman" w:cs="Times New Roman"/>
-          <w:sz w:val="24"/>
-          <w:szCs w:val="24"/>
-          <w:lang w:val="en-US"/>
-        </w:rPr>
-        <w:t xml:space="preserve">Bukti data yang ditampilkan dengan data yang tercatat di </w:t>
+        <w:t xml:space="preserve"> Bukti data yang ditampilkan dengan data yang tercatat di </w:t>
       </w:r>
       <w:r>
         <w:rPr>
@@ -8105,40 +7974,7 @@
           <w:szCs w:val="24"/>
           <w:lang w:val="en-US"/>
         </w:rPr>
-        <w:t xml:space="preserve"> Daftar laporan </w:t>
-      </w:r>
-      <w:r>
-        <w:rPr>
-          <w:rFonts w:ascii="Times New Roman" w:hAnsi="Times New Roman" w:cs="Times New Roman"/>
-          <w:b/>
-          <w:bCs/>
-          <w:sz w:val="24"/>
-          <w:szCs w:val="24"/>
-          <w:lang w:val="en-US"/>
-        </w:rPr>
-        <w:t>prestasi</w:t>
-      </w:r>
-      <w:r>
-        <w:rPr>
-          <w:rFonts w:ascii="Times New Roman" w:hAnsi="Times New Roman" w:cs="Times New Roman"/>
-          <w:b/>
-          <w:bCs/>
-          <w:sz w:val="24"/>
-          <w:szCs w:val="24"/>
-          <w:lang w:val="en-US"/>
-        </w:rPr>
-        <w:t xml:space="preserve"> </w:t>
-      </w:r>
-      <w:r>
-        <w:rPr>
-          <w:rFonts w:ascii="Times New Roman" w:hAnsi="Times New Roman" w:cs="Times New Roman"/>
-          <w:b/>
-          <w:bCs/>
-          <w:sz w:val="24"/>
-          <w:szCs w:val="24"/>
-          <w:lang w:val="en-US"/>
-        </w:rPr>
-        <w:t>keseluruhan data siswa</w:t>
+        <w:t xml:space="preserve"> Daftar laporan prestasi keseluruhan data siswa</w:t>
       </w:r>
       <w:r>
         <w:rPr>
@@ -8197,7 +8033,6 @@
         <w:rPr>
           <w:noProof/>
         </w:rPr>
-        <w:lastRenderedPageBreak/>
         <w:drawing>
           <wp:inline distT="0" distB="0" distL="0" distR="0" wp14:anchorId="6D876088" wp14:editId="2105E832">
             <wp:extent cx="5039995" cy="1069975"/>
@@ -8257,46 +8092,13 @@
           <w:szCs w:val="24"/>
           <w:lang w:val="en-US"/>
         </w:rPr>
-        <w:t>Gambar 6.4</w:t>
-      </w:r>
-      <w:r>
-        <w:rPr>
-          <w:rFonts w:ascii="Times New Roman" w:hAnsi="Times New Roman" w:cs="Times New Roman"/>
-          <w:b/>
-          <w:bCs/>
-          <w:sz w:val="24"/>
-          <w:szCs w:val="24"/>
-          <w:lang w:val="en-US"/>
-        </w:rPr>
-        <w:t>2</w:t>
-      </w:r>
-      <w:r>
-        <w:rPr>
-          <w:rFonts w:ascii="Times New Roman" w:hAnsi="Times New Roman" w:cs="Times New Roman"/>
-          <w:b/>
-          <w:bCs/>
-          <w:sz w:val="24"/>
-          <w:szCs w:val="24"/>
-          <w:lang w:val="en-US"/>
-        </w:rPr>
-        <w:t xml:space="preserve"> Query data daftar </w:t>
-      </w:r>
-      <w:r>
-        <w:rPr>
-          <w:rFonts w:ascii="Times New Roman" w:hAnsi="Times New Roman" w:cs="Times New Roman"/>
-          <w:b/>
-          <w:bCs/>
-          <w:sz w:val="24"/>
-          <w:szCs w:val="24"/>
-          <w:lang w:val="en-US"/>
-        </w:rPr>
-        <w:t>keseluruhan siswa yang berprestasi</w:t>
-      </w:r>
-    </w:p>
-    <w:p>
-      <w:pPr>
-        <w:spacing w:line="480" w:lineRule="auto"/>
-        <w:jc w:val="both"/>
+        <w:t>Gambar 6.42 Query data daftar keseluruhan siswa yang berprestasi</w:t>
+      </w:r>
+    </w:p>
+    <w:p>
+      <w:pPr>
+        <w:spacing w:line="480" w:lineRule="auto"/>
+        <w:jc w:val="center"/>
         <w:rPr>
           <w:rFonts w:ascii="Times New Roman" w:hAnsi="Times New Roman" w:cs="Times New Roman"/>
           <w:sz w:val="24"/>
@@ -8309,10 +8111,10 @@
           <w:noProof/>
         </w:rPr>
         <w:drawing>
-          <wp:inline distT="0" distB="0" distL="0" distR="0" wp14:anchorId="2C091C2B" wp14:editId="748A5E82">
-            <wp:extent cx="5010150" cy="2790825"/>
-            <wp:effectExtent l="0" t="0" r="0" b="9525"/>
-            <wp:docPr id="23" name="Picture 23"/>
+          <wp:inline distT="0" distB="0" distL="0" distR="0" wp14:anchorId="52B7E0CA" wp14:editId="55060D6A">
+            <wp:extent cx="4419600" cy="2400300"/>
+            <wp:effectExtent l="0" t="0" r="0" b="0"/>
+            <wp:docPr id="58" name="Picture 58"/>
             <wp:cNvGraphicFramePr>
               <a:graphicFrameLocks xmlns:a="http://schemas.openxmlformats.org/drawingml/2006/main" noChangeAspect="1"/>
             </wp:cNvGraphicFramePr>
@@ -8332,7 +8134,7 @@
                   <pic:spPr>
                     <a:xfrm>
                       <a:off x="0" y="0"/>
-                      <a:ext cx="5010150" cy="2790825"/>
+                      <a:ext cx="4421905" cy="2401552"/>
                     </a:xfrm>
                     <a:prstGeom prst="rect">
                       <a:avLst/>
@@ -8455,40 +8257,7 @@
           <w:szCs w:val="24"/>
           <w:lang w:val="en-US"/>
         </w:rPr>
-        <w:t>Gambar 6.4</w:t>
-      </w:r>
-      <w:r>
-        <w:rPr>
-          <w:rFonts w:ascii="Times New Roman" w:hAnsi="Times New Roman" w:cs="Times New Roman"/>
-          <w:b/>
-          <w:bCs/>
-          <w:sz w:val="24"/>
-          <w:szCs w:val="24"/>
-          <w:lang w:val="en-US"/>
-        </w:rPr>
-        <w:t>4</w:t>
-      </w:r>
-      <w:r>
-        <w:rPr>
-          <w:rFonts w:ascii="Times New Roman" w:hAnsi="Times New Roman" w:cs="Times New Roman"/>
-          <w:b/>
-          <w:bCs/>
-          <w:sz w:val="24"/>
-          <w:szCs w:val="24"/>
-          <w:lang w:val="en-US"/>
-        </w:rPr>
-        <w:t xml:space="preserve"> Query data daftar siswa yang </w:t>
-      </w:r>
-      <w:r>
-        <w:rPr>
-          <w:rFonts w:ascii="Times New Roman" w:hAnsi="Times New Roman" w:cs="Times New Roman"/>
-          <w:b/>
-          <w:bCs/>
-          <w:sz w:val="24"/>
-          <w:szCs w:val="24"/>
-          <w:lang w:val="en-US"/>
-        </w:rPr>
-        <w:t xml:space="preserve">berprestasi </w:t>
+        <w:t xml:space="preserve">Gambar 6.44 Query data daftar siswa yang berprestasi </w:t>
       </w:r>
       <w:r>
         <w:rPr>
@@ -8505,20 +8274,6 @@
     <w:p>
       <w:pPr>
         <w:spacing w:line="480" w:lineRule="auto"/>
-        <w:jc w:val="center"/>
-        <w:rPr>
-          <w:rFonts w:ascii="Times New Roman" w:hAnsi="Times New Roman" w:cs="Times New Roman"/>
-          <w:b/>
-          <w:bCs/>
-          <w:sz w:val="24"/>
-          <w:szCs w:val="24"/>
-          <w:lang w:val="en-US"/>
-        </w:rPr>
-      </w:pPr>
-    </w:p>
-    <w:p>
-      <w:pPr>
-        <w:spacing w:line="480" w:lineRule="auto"/>
         <w:jc w:val="both"/>
         <w:rPr>
           <w:rFonts w:ascii="Times New Roman" w:hAnsi="Times New Roman" w:cs="Times New Roman"/>
@@ -8534,16 +8289,8 @@
           <w:szCs w:val="24"/>
           <w:lang w:val="en-US"/>
         </w:rPr>
-        <w:t xml:space="preserve">6.1.10 Verifikasi Daftar </w:t>
-      </w:r>
-      <w:r>
-        <w:rPr>
-          <w:rFonts w:ascii="Times New Roman" w:hAnsi="Times New Roman" w:cs="Times New Roman"/>
-          <w:sz w:val="24"/>
-          <w:szCs w:val="24"/>
-          <w:lang w:val="en-US"/>
-        </w:rPr>
-        <w:t>Absen</w:t>
+        <w:lastRenderedPageBreak/>
+        <w:t>6.1.10 Verifikasi Daftar Absen</w:t>
       </w:r>
     </w:p>
     <w:p>
@@ -8868,40 +8615,7 @@
           <w:szCs w:val="24"/>
           <w:lang w:val="en-US"/>
         </w:rPr>
-        <w:t>Gambar 6.4</w:t>
-      </w:r>
-      <w:r>
-        <w:rPr>
-          <w:rFonts w:ascii="Times New Roman" w:hAnsi="Times New Roman" w:cs="Times New Roman"/>
-          <w:b/>
-          <w:bCs/>
-          <w:sz w:val="24"/>
-          <w:szCs w:val="24"/>
-          <w:lang w:val="en-US"/>
-        </w:rPr>
-        <w:t>5</w:t>
-      </w:r>
-      <w:r>
-        <w:rPr>
-          <w:rFonts w:ascii="Times New Roman" w:hAnsi="Times New Roman" w:cs="Times New Roman"/>
-          <w:b/>
-          <w:bCs/>
-          <w:sz w:val="24"/>
-          <w:szCs w:val="24"/>
-          <w:lang w:val="en-US"/>
-        </w:rPr>
-        <w:t xml:space="preserve"> Daftar </w:t>
-      </w:r>
-      <w:r>
-        <w:rPr>
-          <w:rFonts w:ascii="Times New Roman" w:hAnsi="Times New Roman" w:cs="Times New Roman"/>
-          <w:b/>
-          <w:bCs/>
-          <w:sz w:val="24"/>
-          <w:szCs w:val="24"/>
-          <w:lang w:val="en-US"/>
-        </w:rPr>
-        <w:t>absen ketidakhadira</w:t>
+        <w:t>Gambar 6.45 Daftar absen ketidakhadira</w:t>
       </w:r>
       <w:r>
         <w:rPr>
@@ -8923,18 +8637,7 @@
           <w:szCs w:val="24"/>
           <w:lang w:val="en-US"/>
         </w:rPr>
-        <w:t xml:space="preserve"> seluruh</w:t>
-      </w:r>
-      <w:r>
-        <w:rPr>
-          <w:rFonts w:ascii="Times New Roman" w:hAnsi="Times New Roman" w:cs="Times New Roman"/>
-          <w:b/>
-          <w:bCs/>
-          <w:sz w:val="24"/>
-          <w:szCs w:val="24"/>
-          <w:lang w:val="en-US"/>
-        </w:rPr>
-        <w:t xml:space="preserve"> siswa  </w:t>
+        <w:t xml:space="preserve"> seluruh siswa  </w:t>
       </w:r>
     </w:p>
     <w:p>
@@ -9125,62 +8828,7 @@
           <w:szCs w:val="24"/>
           <w:lang w:val="en-US"/>
         </w:rPr>
-        <w:t>Gambar 6.4</w:t>
-      </w:r>
-      <w:r>
-        <w:rPr>
-          <w:rFonts w:ascii="Times New Roman" w:hAnsi="Times New Roman" w:cs="Times New Roman"/>
-          <w:b/>
-          <w:bCs/>
-          <w:sz w:val="24"/>
-          <w:szCs w:val="24"/>
-          <w:lang w:val="en-US"/>
-        </w:rPr>
-        <w:t>7</w:t>
-      </w:r>
-      <w:r>
-        <w:rPr>
-          <w:rFonts w:ascii="Times New Roman" w:hAnsi="Times New Roman" w:cs="Times New Roman"/>
-          <w:b/>
-          <w:bCs/>
-          <w:sz w:val="24"/>
-          <w:szCs w:val="24"/>
-          <w:lang w:val="en-US"/>
-        </w:rPr>
-        <w:t xml:space="preserve"> Daftar absen ketidakhadira</w:t>
-      </w:r>
-      <w:r>
-        <w:rPr>
-          <w:rFonts w:ascii="Times New Roman" w:hAnsi="Times New Roman" w:cs="Times New Roman"/>
-          <w:b/>
-          <w:bCs/>
-          <w:sz w:val="24"/>
-          <w:szCs w:val="24"/>
-          <w:lang w:val="en-US"/>
-        </w:rPr>
-        <w:t>n</w:t>
-      </w:r>
-      <w:r>
-        <w:rPr>
-          <w:rFonts w:ascii="Times New Roman" w:hAnsi="Times New Roman" w:cs="Times New Roman"/>
-          <w:b/>
-          <w:bCs/>
-          <w:sz w:val="24"/>
-          <w:szCs w:val="24"/>
-          <w:lang w:val="en-US"/>
-        </w:rPr>
-        <w:t xml:space="preserve"> siswa </w:t>
-      </w:r>
-      <w:r>
-        <w:rPr>
-          <w:rFonts w:ascii="Times New Roman" w:hAnsi="Times New Roman" w:cs="Times New Roman"/>
-          <w:b/>
-          <w:bCs/>
-          <w:sz w:val="24"/>
-          <w:szCs w:val="24"/>
-          <w:lang w:val="en-US"/>
-        </w:rPr>
-        <w:t>berdasarkan kelas guru</w:t>
+        <w:t>Gambar 6.47 Daftar absen ketidakhadiran siswa berdasarkan kelas guru</w:t>
       </w:r>
     </w:p>
     <w:p>
@@ -9260,176 +8908,1419 @@
           <w:szCs w:val="24"/>
           <w:lang w:val="en-US"/>
         </w:rPr>
-        <w:t>Gambar 6.4</w:t>
-      </w:r>
-      <w:r>
-        <w:rPr>
-          <w:rFonts w:ascii="Times New Roman" w:hAnsi="Times New Roman" w:cs="Times New Roman"/>
-          <w:b/>
-          <w:bCs/>
-          <w:sz w:val="24"/>
-          <w:szCs w:val="24"/>
-          <w:lang w:val="en-US"/>
-        </w:rPr>
-        <w:t>8</w:t>
-      </w:r>
-      <w:r>
-        <w:rPr>
-          <w:rFonts w:ascii="Times New Roman" w:hAnsi="Times New Roman" w:cs="Times New Roman"/>
-          <w:b/>
-          <w:bCs/>
-          <w:sz w:val="24"/>
-          <w:szCs w:val="24"/>
-          <w:lang w:val="en-US"/>
-        </w:rPr>
-        <w:t xml:space="preserve"> Query data daftar absen ketidakhadiran </w:t>
-      </w:r>
-      <w:r>
-        <w:rPr>
-          <w:rFonts w:ascii="Times New Roman" w:hAnsi="Times New Roman" w:cs="Times New Roman"/>
-          <w:b/>
-          <w:bCs/>
-          <w:sz w:val="24"/>
-          <w:szCs w:val="24"/>
-          <w:lang w:val="en-US"/>
-        </w:rPr>
-        <w:t>berdasarkan kelas guru</w:t>
-      </w:r>
+        <w:t>Gambar 6.48 Query data daftar absen ketidakhadiran kelas guru</w:t>
+      </w:r>
+    </w:p>
+    <w:p>
+      <w:pPr>
+        <w:spacing w:line="480" w:lineRule="auto"/>
+        <w:jc w:val="both"/>
+        <w:rPr>
+          <w:rFonts w:ascii="Times New Roman" w:hAnsi="Times New Roman" w:cs="Times New Roman"/>
+          <w:sz w:val="24"/>
+          <w:szCs w:val="24"/>
+          <w:lang w:val="en-US"/>
+        </w:rPr>
+      </w:pPr>
+      <w:r>
+        <w:rPr>
+          <w:rFonts w:ascii="Times New Roman" w:hAnsi="Times New Roman" w:cs="Times New Roman"/>
+          <w:sz w:val="24"/>
+          <w:szCs w:val="24"/>
+          <w:lang w:val="en-US"/>
+        </w:rPr>
+        <w:t>6.1.1</w:t>
+      </w:r>
+      <w:r>
+        <w:rPr>
+          <w:rFonts w:ascii="Times New Roman" w:hAnsi="Times New Roman" w:cs="Times New Roman"/>
+          <w:sz w:val="24"/>
+          <w:szCs w:val="24"/>
+          <w:lang w:val="en-US"/>
+        </w:rPr>
+        <w:t>1</w:t>
+      </w:r>
+      <w:r>
+        <w:rPr>
+          <w:rFonts w:ascii="Times New Roman" w:hAnsi="Times New Roman" w:cs="Times New Roman"/>
+          <w:sz w:val="24"/>
+          <w:szCs w:val="24"/>
+          <w:lang w:val="en-US"/>
+        </w:rPr>
+        <w:t xml:space="preserve"> </w:t>
+      </w:r>
+      <w:r>
+        <w:rPr>
+          <w:rFonts w:ascii="Times New Roman" w:hAnsi="Times New Roman" w:cs="Times New Roman"/>
+          <w:sz w:val="24"/>
+          <w:szCs w:val="24"/>
+          <w:lang w:val="en-US"/>
+        </w:rPr>
+        <w:t xml:space="preserve">Verifikasi </w:t>
+      </w:r>
+      <w:r>
+        <w:rPr>
+          <w:rFonts w:ascii="Times New Roman" w:hAnsi="Times New Roman" w:cs="Times New Roman"/>
+          <w:sz w:val="24"/>
+          <w:szCs w:val="24"/>
+          <w:lang w:val="en-US"/>
+        </w:rPr>
+        <w:t>Catatan Ketidaktuntasan</w:t>
+      </w:r>
+    </w:p>
+    <w:p>
+      <w:pPr>
+        <w:spacing w:line="480" w:lineRule="auto"/>
+        <w:jc w:val="both"/>
+        <w:rPr>
+          <w:rFonts w:ascii="Times New Roman" w:hAnsi="Times New Roman" w:cs="Times New Roman"/>
+          <w:sz w:val="24"/>
+          <w:szCs w:val="24"/>
+          <w:lang w:val="en-US"/>
+        </w:rPr>
+      </w:pPr>
+      <w:r>
+        <w:rPr>
+          <w:rFonts w:ascii="Times New Roman" w:hAnsi="Times New Roman" w:cs="Times New Roman"/>
+          <w:sz w:val="24"/>
+          <w:szCs w:val="24"/>
+          <w:lang w:val="en-US"/>
+        </w:rPr>
+        <w:tab/>
+        <w:t xml:space="preserve">Catatan ketidaktuntasan juga merupakan fitur dalam sistem yang harus dilakukan uji coba. Uji coba dilakukan untuk memastikan data yang diinputkan tersimpan dalam </w:t>
+      </w:r>
+      <w:r>
+        <w:rPr>
+          <w:rFonts w:ascii="Times New Roman" w:hAnsi="Times New Roman" w:cs="Times New Roman"/>
+          <w:i/>
+          <w:iCs/>
+          <w:sz w:val="24"/>
+          <w:szCs w:val="24"/>
+          <w:lang w:val="en-US"/>
+        </w:rPr>
+        <w:t xml:space="preserve">database </w:t>
+      </w:r>
+      <w:r>
+        <w:rPr>
+          <w:rFonts w:ascii="Times New Roman" w:hAnsi="Times New Roman" w:cs="Times New Roman"/>
+          <w:sz w:val="24"/>
+          <w:szCs w:val="24"/>
+          <w:lang w:val="en-US"/>
+        </w:rPr>
+        <w:t xml:space="preserve">dan melakukan uji coba untuk meminimalisi </w:t>
+      </w:r>
+      <w:r>
+        <w:rPr>
+          <w:rFonts w:ascii="Times New Roman" w:hAnsi="Times New Roman" w:cs="Times New Roman"/>
+          <w:i/>
+          <w:iCs/>
+          <w:sz w:val="24"/>
+          <w:szCs w:val="24"/>
+          <w:lang w:val="en-US"/>
+        </w:rPr>
+        <w:t xml:space="preserve">human error </w:t>
+      </w:r>
+      <w:r>
+        <w:rPr>
+          <w:rFonts w:ascii="Times New Roman" w:hAnsi="Times New Roman" w:cs="Times New Roman"/>
+          <w:sz w:val="24"/>
+          <w:szCs w:val="24"/>
+          <w:lang w:val="en-US"/>
+        </w:rPr>
+        <w:t xml:space="preserve">saat melakuakan input data. Gambar verifikasi input data dapat dilihat pada gambar 6.49 sedangkan verifikasi data tersimpan dalam </w:t>
+      </w:r>
+      <w:r>
+        <w:rPr>
+          <w:rFonts w:ascii="Times New Roman" w:hAnsi="Times New Roman" w:cs="Times New Roman"/>
+          <w:i/>
+          <w:iCs/>
+          <w:sz w:val="24"/>
+          <w:szCs w:val="24"/>
+          <w:lang w:val="en-US"/>
+        </w:rPr>
+        <w:t xml:space="preserve">database </w:t>
+      </w:r>
+      <w:r>
+        <w:rPr>
+          <w:rFonts w:ascii="Times New Roman" w:hAnsi="Times New Roman" w:cs="Times New Roman"/>
+          <w:sz w:val="24"/>
+          <w:szCs w:val="24"/>
+          <w:lang w:val="en-US"/>
+        </w:rPr>
+        <w:t>dapat dilihat pada gambar 6.50.</w:t>
+      </w:r>
+    </w:p>
+    <w:p>
+      <w:pPr>
+        <w:spacing w:line="480" w:lineRule="auto"/>
+        <w:jc w:val="both"/>
+        <w:rPr>
+          <w:rFonts w:ascii="Times New Roman" w:hAnsi="Times New Roman" w:cs="Times New Roman"/>
+          <w:sz w:val="24"/>
+          <w:szCs w:val="24"/>
+          <w:lang w:val="en-US"/>
+        </w:rPr>
+      </w:pPr>
+      <w:r>
+        <w:rPr>
+          <w:noProof/>
+        </w:rPr>
+        <w:drawing>
+          <wp:inline distT="0" distB="0" distL="0" distR="0" wp14:anchorId="37DE5936" wp14:editId="718FB0FF">
+            <wp:extent cx="5039995" cy="1951355"/>
+            <wp:effectExtent l="0" t="0" r="8255" b="0"/>
+            <wp:docPr id="60" name="Picture 60"/>
+            <wp:cNvGraphicFramePr>
+              <a:graphicFrameLocks xmlns:a="http://schemas.openxmlformats.org/drawingml/2006/main" noChangeAspect="1"/>
+            </wp:cNvGraphicFramePr>
+            <a:graphic xmlns:a="http://schemas.openxmlformats.org/drawingml/2006/main">
+              <a:graphicData uri="http://schemas.openxmlformats.org/drawingml/2006/picture">
+                <pic:pic xmlns:pic="http://schemas.openxmlformats.org/drawingml/2006/picture">
+                  <pic:nvPicPr>
+                    <pic:cNvPr id="1" name=""/>
+                    <pic:cNvPicPr/>
+                  </pic:nvPicPr>
+                  <pic:blipFill>
+                    <a:blip r:embed="rId60"/>
+                    <a:stretch>
+                      <a:fillRect/>
+                    </a:stretch>
+                  </pic:blipFill>
+                  <pic:spPr>
+                    <a:xfrm>
+                      <a:off x="0" y="0"/>
+                      <a:ext cx="5039995" cy="1951355"/>
+                    </a:xfrm>
+                    <a:prstGeom prst="rect">
+                      <a:avLst/>
+                    </a:prstGeom>
+                  </pic:spPr>
+                </pic:pic>
+              </a:graphicData>
+            </a:graphic>
+          </wp:inline>
+        </w:drawing>
+      </w:r>
+    </w:p>
+    <w:p>
+      <w:pPr>
+        <w:spacing w:line="480" w:lineRule="auto"/>
+        <w:jc w:val="center"/>
+        <w:rPr>
+          <w:rFonts w:ascii="Times New Roman" w:hAnsi="Times New Roman" w:cs="Times New Roman"/>
+          <w:b/>
+          <w:bCs/>
+          <w:sz w:val="24"/>
+          <w:szCs w:val="24"/>
+          <w:lang w:val="en-US"/>
+        </w:rPr>
+      </w:pPr>
+      <w:r>
+        <w:rPr>
+          <w:rFonts w:ascii="Times New Roman" w:hAnsi="Times New Roman" w:cs="Times New Roman"/>
+          <w:b/>
+          <w:bCs/>
+          <w:sz w:val="24"/>
+          <w:szCs w:val="24"/>
+          <w:lang w:val="en-US"/>
+        </w:rPr>
+        <w:t>Gambar 6.49 Validasi input catatan ketidaktuntasan tidak boleh kosong</w:t>
+      </w:r>
+    </w:p>
+    <w:p>
+      <w:pPr>
+        <w:spacing w:line="480" w:lineRule="auto"/>
+        <w:jc w:val="both"/>
+        <w:rPr>
+          <w:rFonts w:ascii="Times New Roman" w:hAnsi="Times New Roman" w:cs="Times New Roman"/>
+          <w:b/>
+          <w:bCs/>
+          <w:sz w:val="28"/>
+          <w:szCs w:val="28"/>
+          <w:lang w:val="en-US"/>
+        </w:rPr>
+      </w:pPr>
+      <w:r>
+        <w:rPr>
+          <w:noProof/>
+        </w:rPr>
+        <w:lastRenderedPageBreak/>
+        <w:drawing>
+          <wp:inline distT="0" distB="0" distL="0" distR="0" wp14:anchorId="5F3272A2" wp14:editId="3E92CB20">
+            <wp:extent cx="5039995" cy="681355"/>
+            <wp:effectExtent l="0" t="0" r="8255" b="4445"/>
+            <wp:docPr id="61" name="Picture 61"/>
+            <wp:cNvGraphicFramePr>
+              <a:graphicFrameLocks xmlns:a="http://schemas.openxmlformats.org/drawingml/2006/main" noChangeAspect="1"/>
+            </wp:cNvGraphicFramePr>
+            <a:graphic xmlns:a="http://schemas.openxmlformats.org/drawingml/2006/main">
+              <a:graphicData uri="http://schemas.openxmlformats.org/drawingml/2006/picture">
+                <pic:pic xmlns:pic="http://schemas.openxmlformats.org/drawingml/2006/picture">
+                  <pic:nvPicPr>
+                    <pic:cNvPr id="1" name=""/>
+                    <pic:cNvPicPr/>
+                  </pic:nvPicPr>
+                  <pic:blipFill>
+                    <a:blip r:embed="rId61"/>
+                    <a:stretch>
+                      <a:fillRect/>
+                    </a:stretch>
+                  </pic:blipFill>
+                  <pic:spPr>
+                    <a:xfrm>
+                      <a:off x="0" y="0"/>
+                      <a:ext cx="5039995" cy="681355"/>
+                    </a:xfrm>
+                    <a:prstGeom prst="rect">
+                      <a:avLst/>
+                    </a:prstGeom>
+                  </pic:spPr>
+                </pic:pic>
+              </a:graphicData>
+            </a:graphic>
+          </wp:inline>
+        </w:drawing>
+      </w:r>
+    </w:p>
+    <w:p>
+      <w:pPr>
+        <w:spacing w:line="480" w:lineRule="auto"/>
+        <w:jc w:val="center"/>
+        <w:rPr>
+          <w:rFonts w:ascii="Times New Roman" w:hAnsi="Times New Roman" w:cs="Times New Roman"/>
+          <w:b/>
+          <w:bCs/>
+          <w:sz w:val="24"/>
+          <w:szCs w:val="24"/>
+          <w:lang w:val="en-US"/>
+        </w:rPr>
+      </w:pPr>
+      <w:r>
+        <w:rPr>
+          <w:rFonts w:ascii="Times New Roman" w:hAnsi="Times New Roman" w:cs="Times New Roman"/>
+          <w:b/>
+          <w:bCs/>
+          <w:sz w:val="24"/>
+          <w:szCs w:val="24"/>
+          <w:lang w:val="en-US"/>
+        </w:rPr>
+        <w:t>Gambar 6.</w:t>
+      </w:r>
+      <w:r>
+        <w:rPr>
+          <w:rFonts w:ascii="Times New Roman" w:hAnsi="Times New Roman" w:cs="Times New Roman"/>
+          <w:b/>
+          <w:bCs/>
+          <w:sz w:val="24"/>
+          <w:szCs w:val="24"/>
+          <w:lang w:val="en-US"/>
+        </w:rPr>
+        <w:t>50</w:t>
+      </w:r>
+      <w:r>
+        <w:rPr>
+          <w:rFonts w:ascii="Times New Roman" w:hAnsi="Times New Roman" w:cs="Times New Roman"/>
+          <w:b/>
+          <w:bCs/>
+          <w:sz w:val="24"/>
+          <w:szCs w:val="24"/>
+          <w:lang w:val="en-US"/>
+        </w:rPr>
+        <w:t xml:space="preserve"> </w:t>
+      </w:r>
+      <w:r>
+        <w:rPr>
+          <w:rFonts w:ascii="Times New Roman" w:hAnsi="Times New Roman" w:cs="Times New Roman"/>
+          <w:b/>
+          <w:bCs/>
+          <w:sz w:val="24"/>
+          <w:szCs w:val="24"/>
+          <w:lang w:val="en-US"/>
+        </w:rPr>
+        <w:t>Verifikasi catatan ketidaktuntasan tersimpan dalam database</w:t>
+      </w:r>
+    </w:p>
+    <w:p>
+      <w:pPr>
+        <w:spacing w:line="480" w:lineRule="auto"/>
+        <w:jc w:val="both"/>
+        <w:rPr>
+          <w:rFonts w:ascii="Times New Roman" w:hAnsi="Times New Roman" w:cs="Times New Roman"/>
+          <w:sz w:val="24"/>
+          <w:szCs w:val="24"/>
+          <w:lang w:val="en-US"/>
+        </w:rPr>
+      </w:pPr>
+      <w:r>
+        <w:rPr>
+          <w:rFonts w:ascii="Times New Roman" w:hAnsi="Times New Roman" w:cs="Times New Roman"/>
+          <w:sz w:val="24"/>
+          <w:szCs w:val="24"/>
+          <w:lang w:val="en-US"/>
+        </w:rPr>
+        <w:tab/>
+        <w:t>Selain melakukan uji coba terhadap validasi form harus terisi dan data tersimpan, dilakukan juga pengecekan terhadap input tanggal. Pesan error akan muncul jika tanggal yang diinput tidak sesuai dengan tahun ajaran yang berlaku. Uji coba pengecekan tanggal dapat dilihat pada gambar 6.51.</w:t>
+      </w:r>
+    </w:p>
+    <w:p>
+      <w:pPr>
+        <w:spacing w:line="480" w:lineRule="auto"/>
+        <w:jc w:val="both"/>
+        <w:rPr>
+          <w:rFonts w:ascii="Times New Roman" w:hAnsi="Times New Roman" w:cs="Times New Roman"/>
+          <w:b/>
+          <w:bCs/>
+          <w:sz w:val="24"/>
+          <w:szCs w:val="24"/>
+        </w:rPr>
+      </w:pPr>
+      <w:r>
+        <w:rPr>
+          <w:noProof/>
+        </w:rPr>
+        <w:drawing>
+          <wp:inline distT="0" distB="0" distL="0" distR="0" wp14:anchorId="74C7440B" wp14:editId="36F16FFA">
+            <wp:extent cx="5039995" cy="2364740"/>
+            <wp:effectExtent l="0" t="0" r="8255" b="0"/>
+            <wp:docPr id="63" name="Picture 63"/>
+            <wp:cNvGraphicFramePr>
+              <a:graphicFrameLocks xmlns:a="http://schemas.openxmlformats.org/drawingml/2006/main" noChangeAspect="1"/>
+            </wp:cNvGraphicFramePr>
+            <a:graphic xmlns:a="http://schemas.openxmlformats.org/drawingml/2006/main">
+              <a:graphicData uri="http://schemas.openxmlformats.org/drawingml/2006/picture">
+                <pic:pic xmlns:pic="http://schemas.openxmlformats.org/drawingml/2006/picture">
+                  <pic:nvPicPr>
+                    <pic:cNvPr id="1" name=""/>
+                    <pic:cNvPicPr/>
+                  </pic:nvPicPr>
+                  <pic:blipFill>
+                    <a:blip r:embed="rId62"/>
+                    <a:stretch>
+                      <a:fillRect/>
+                    </a:stretch>
+                  </pic:blipFill>
+                  <pic:spPr>
+                    <a:xfrm>
+                      <a:off x="0" y="0"/>
+                      <a:ext cx="5039995" cy="2364740"/>
+                    </a:xfrm>
+                    <a:prstGeom prst="rect">
+                      <a:avLst/>
+                    </a:prstGeom>
+                  </pic:spPr>
+                </pic:pic>
+              </a:graphicData>
+            </a:graphic>
+          </wp:inline>
+        </w:drawing>
+      </w:r>
+    </w:p>
+    <w:p>
+      <w:pPr>
+        <w:spacing w:line="480" w:lineRule="auto"/>
+        <w:jc w:val="center"/>
+        <w:rPr>
+          <w:rFonts w:ascii="Times New Roman" w:hAnsi="Times New Roman" w:cs="Times New Roman"/>
+          <w:b/>
+          <w:bCs/>
+          <w:sz w:val="24"/>
+          <w:szCs w:val="24"/>
+          <w:lang w:val="en-US"/>
+        </w:rPr>
+      </w:pPr>
+      <w:r>
+        <w:rPr>
+          <w:rFonts w:ascii="Times New Roman" w:hAnsi="Times New Roman" w:cs="Times New Roman"/>
+          <w:b/>
+          <w:bCs/>
+          <w:sz w:val="24"/>
+          <w:szCs w:val="24"/>
+        </w:rPr>
+        <w:t xml:space="preserve">Gambar 6.51 </w:t>
+      </w:r>
+      <w:r>
+        <w:rPr>
+          <w:rFonts w:ascii="Times New Roman" w:hAnsi="Times New Roman" w:cs="Times New Roman"/>
+          <w:b/>
+          <w:bCs/>
+          <w:sz w:val="24"/>
+          <w:szCs w:val="24"/>
+          <w:lang w:val="en-US"/>
+        </w:rPr>
+        <w:t>Pengecekan input tanggal dengan tahun ajaran yang berlaku</w:t>
+      </w:r>
+    </w:p>
+    <w:p>
+      <w:pPr>
+        <w:spacing w:line="480" w:lineRule="auto"/>
+        <w:ind w:firstLine="720"/>
+        <w:jc w:val="both"/>
+        <w:rPr>
+          <w:rFonts w:ascii="Times New Roman" w:hAnsi="Times New Roman" w:cs="Times New Roman"/>
+          <w:sz w:val="24"/>
+          <w:szCs w:val="24"/>
+          <w:lang w:val="en-US"/>
+        </w:rPr>
+      </w:pPr>
+      <w:r>
+        <w:rPr>
+          <w:rFonts w:ascii="Times New Roman" w:hAnsi="Times New Roman" w:cs="Times New Roman"/>
+          <w:sz w:val="24"/>
+          <w:szCs w:val="24"/>
+          <w:lang w:val="en-US"/>
+        </w:rPr>
+        <w:t>Verifikasi pengecekan input tanggal juga dilakukan pada saat melakukan pengubahan data.</w:t>
+      </w:r>
+      <w:r>
+        <w:rPr>
+          <w:rFonts w:ascii="Times New Roman" w:hAnsi="Times New Roman" w:cs="Times New Roman"/>
+          <w:sz w:val="24"/>
+          <w:szCs w:val="24"/>
+          <w:lang w:val="en-US"/>
+        </w:rPr>
+        <w:t xml:space="preserve"> Gambar verifikasi pengecekan input tanggal pada saat edit data dapat dilihat pada gambar 6.52.</w:t>
+      </w:r>
+    </w:p>
+    <w:p>
+      <w:pPr>
+        <w:spacing w:line="480" w:lineRule="auto"/>
+        <w:jc w:val="both"/>
+        <w:rPr>
+          <w:rFonts w:ascii="Times New Roman" w:hAnsi="Times New Roman" w:cs="Times New Roman"/>
+          <w:sz w:val="24"/>
+          <w:szCs w:val="24"/>
+          <w:lang w:val="en-US"/>
+        </w:rPr>
+      </w:pPr>
+      <w:r>
+        <w:rPr>
+          <w:noProof/>
+        </w:rPr>
+        <w:lastRenderedPageBreak/>
+        <w:drawing>
+          <wp:inline distT="0" distB="0" distL="0" distR="0" wp14:anchorId="132A03C3" wp14:editId="257A3CAD">
+            <wp:extent cx="5039995" cy="2501265"/>
+            <wp:effectExtent l="0" t="0" r="8255" b="0"/>
+            <wp:docPr id="64" name="Picture 64"/>
+            <wp:cNvGraphicFramePr>
+              <a:graphicFrameLocks xmlns:a="http://schemas.openxmlformats.org/drawingml/2006/main" noChangeAspect="1"/>
+            </wp:cNvGraphicFramePr>
+            <a:graphic xmlns:a="http://schemas.openxmlformats.org/drawingml/2006/main">
+              <a:graphicData uri="http://schemas.openxmlformats.org/drawingml/2006/picture">
+                <pic:pic xmlns:pic="http://schemas.openxmlformats.org/drawingml/2006/picture">
+                  <pic:nvPicPr>
+                    <pic:cNvPr id="1" name=""/>
+                    <pic:cNvPicPr/>
+                  </pic:nvPicPr>
+                  <pic:blipFill>
+                    <a:blip r:embed="rId63"/>
+                    <a:stretch>
+                      <a:fillRect/>
+                    </a:stretch>
+                  </pic:blipFill>
+                  <pic:spPr>
+                    <a:xfrm>
+                      <a:off x="0" y="0"/>
+                      <a:ext cx="5039995" cy="2501265"/>
+                    </a:xfrm>
+                    <a:prstGeom prst="rect">
+                      <a:avLst/>
+                    </a:prstGeom>
+                  </pic:spPr>
+                </pic:pic>
+              </a:graphicData>
+            </a:graphic>
+          </wp:inline>
+        </w:drawing>
+      </w:r>
+    </w:p>
+    <w:p>
+      <w:pPr>
+        <w:spacing w:line="480" w:lineRule="auto"/>
+        <w:jc w:val="center"/>
+        <w:rPr>
+          <w:rFonts w:ascii="Times New Roman" w:hAnsi="Times New Roman" w:cs="Times New Roman"/>
+          <w:b/>
+          <w:bCs/>
+          <w:sz w:val="24"/>
+          <w:szCs w:val="24"/>
+          <w:lang w:val="en-US"/>
+        </w:rPr>
+      </w:pPr>
+      <w:r>
+        <w:rPr>
+          <w:rFonts w:ascii="Times New Roman" w:hAnsi="Times New Roman" w:cs="Times New Roman"/>
+          <w:b/>
+          <w:bCs/>
+          <w:sz w:val="24"/>
+          <w:szCs w:val="24"/>
+        </w:rPr>
+        <w:t>Gambar 6.5</w:t>
+      </w:r>
+      <w:r>
+        <w:rPr>
+          <w:rFonts w:ascii="Times New Roman" w:hAnsi="Times New Roman" w:cs="Times New Roman"/>
+          <w:b/>
+          <w:bCs/>
+          <w:sz w:val="24"/>
+          <w:szCs w:val="24"/>
+        </w:rPr>
+        <w:t>2</w:t>
+      </w:r>
+      <w:r>
+        <w:rPr>
+          <w:rFonts w:ascii="Times New Roman" w:hAnsi="Times New Roman" w:cs="Times New Roman"/>
+          <w:b/>
+          <w:bCs/>
+          <w:sz w:val="24"/>
+          <w:szCs w:val="24"/>
+        </w:rPr>
+        <w:t xml:space="preserve"> </w:t>
+      </w:r>
+      <w:r>
+        <w:rPr>
+          <w:rFonts w:ascii="Times New Roman" w:hAnsi="Times New Roman" w:cs="Times New Roman"/>
+          <w:b/>
+          <w:bCs/>
+          <w:sz w:val="24"/>
+          <w:szCs w:val="24"/>
+          <w:lang w:val="en-US"/>
+        </w:rPr>
+        <w:t>Pengecekan input tanggal dengan tahun ajaran yang berlaku</w:t>
+      </w:r>
+      <w:r>
+        <w:rPr>
+          <w:rFonts w:ascii="Times New Roman" w:hAnsi="Times New Roman" w:cs="Times New Roman"/>
+          <w:b/>
+          <w:bCs/>
+          <w:sz w:val="24"/>
+          <w:szCs w:val="24"/>
+          <w:lang w:val="en-US"/>
+        </w:rPr>
+        <w:t xml:space="preserve"> saat merubah data ketidaktuntasan</w:t>
+      </w:r>
+    </w:p>
+    <w:p>
+      <w:pPr>
+        <w:spacing w:line="480" w:lineRule="auto"/>
+        <w:rPr>
+          <w:rFonts w:ascii="Times New Roman" w:hAnsi="Times New Roman" w:cs="Times New Roman"/>
+          <w:sz w:val="24"/>
+          <w:szCs w:val="24"/>
+          <w:lang w:val="en-US"/>
+        </w:rPr>
+      </w:pPr>
+      <w:r>
+        <w:rPr>
+          <w:rFonts w:ascii="Times New Roman" w:hAnsi="Times New Roman" w:cs="Times New Roman"/>
+          <w:b/>
+          <w:bCs/>
+          <w:sz w:val="24"/>
+          <w:szCs w:val="24"/>
+          <w:lang w:val="en-US"/>
+        </w:rPr>
+        <w:tab/>
+      </w:r>
+      <w:r>
+        <w:rPr>
+          <w:rFonts w:ascii="Times New Roman" w:hAnsi="Times New Roman" w:cs="Times New Roman"/>
+          <w:sz w:val="24"/>
+          <w:szCs w:val="24"/>
+          <w:lang w:val="en-US"/>
+        </w:rPr>
+        <w:t xml:space="preserve">Pada saat melakukan ubah data, sistem memberikan pesan berupa </w:t>
+      </w:r>
+      <w:r>
+        <w:rPr>
+          <w:rFonts w:ascii="Times New Roman" w:hAnsi="Times New Roman" w:cs="Times New Roman"/>
+          <w:i/>
+          <w:iCs/>
+          <w:sz w:val="24"/>
+          <w:szCs w:val="24"/>
+          <w:lang w:val="en-US"/>
+        </w:rPr>
+        <w:t xml:space="preserve">session </w:t>
+      </w:r>
+      <w:r>
+        <w:rPr>
+          <w:rFonts w:ascii="Times New Roman" w:hAnsi="Times New Roman" w:cs="Times New Roman"/>
+          <w:sz w:val="24"/>
+          <w:szCs w:val="24"/>
+          <w:lang w:val="en-US"/>
+        </w:rPr>
+        <w:t xml:space="preserve">notifikasi pada halaman index dari ketidaktuntasan. Gambar tersebut dapat dilihat pada gambar 6.53. Sedangkan perubahan data pada </w:t>
+      </w:r>
+      <w:r>
+        <w:rPr>
+          <w:rFonts w:ascii="Times New Roman" w:hAnsi="Times New Roman" w:cs="Times New Roman"/>
+          <w:i/>
+          <w:iCs/>
+          <w:sz w:val="24"/>
+          <w:szCs w:val="24"/>
+          <w:lang w:val="en-US"/>
+        </w:rPr>
+        <w:t xml:space="preserve">database </w:t>
+      </w:r>
+      <w:r>
+        <w:rPr>
+          <w:rFonts w:ascii="Times New Roman" w:hAnsi="Times New Roman" w:cs="Times New Roman"/>
+          <w:sz w:val="24"/>
+          <w:szCs w:val="24"/>
+          <w:lang w:val="en-US"/>
+        </w:rPr>
+        <w:t>dapat dilihat pada gambar 6.54.</w:t>
+      </w:r>
+    </w:p>
+    <w:p>
+      <w:pPr>
+        <w:spacing w:line="480" w:lineRule="auto"/>
+        <w:rPr>
+          <w:rFonts w:ascii="Times New Roman" w:hAnsi="Times New Roman" w:cs="Times New Roman"/>
+          <w:sz w:val="24"/>
+          <w:szCs w:val="24"/>
+          <w:lang w:val="en-US"/>
+        </w:rPr>
+      </w:pPr>
+      <w:r>
+        <w:rPr>
+          <w:noProof/>
+        </w:rPr>
+        <w:drawing>
+          <wp:inline distT="0" distB="0" distL="0" distR="0" wp14:anchorId="450244FD" wp14:editId="5EE6855A">
+            <wp:extent cx="5039995" cy="1764030"/>
+            <wp:effectExtent l="0" t="0" r="8255" b="7620"/>
+            <wp:docPr id="65" name="Picture 65"/>
+            <wp:cNvGraphicFramePr>
+              <a:graphicFrameLocks xmlns:a="http://schemas.openxmlformats.org/drawingml/2006/main" noChangeAspect="1"/>
+            </wp:cNvGraphicFramePr>
+            <a:graphic xmlns:a="http://schemas.openxmlformats.org/drawingml/2006/main">
+              <a:graphicData uri="http://schemas.openxmlformats.org/drawingml/2006/picture">
+                <pic:pic xmlns:pic="http://schemas.openxmlformats.org/drawingml/2006/picture">
+                  <pic:nvPicPr>
+                    <pic:cNvPr id="1" name=""/>
+                    <pic:cNvPicPr/>
+                  </pic:nvPicPr>
+                  <pic:blipFill>
+                    <a:blip r:embed="rId64"/>
+                    <a:stretch>
+                      <a:fillRect/>
+                    </a:stretch>
+                  </pic:blipFill>
+                  <pic:spPr>
+                    <a:xfrm>
+                      <a:off x="0" y="0"/>
+                      <a:ext cx="5039995" cy="1764030"/>
+                    </a:xfrm>
+                    <a:prstGeom prst="rect">
+                      <a:avLst/>
+                    </a:prstGeom>
+                  </pic:spPr>
+                </pic:pic>
+              </a:graphicData>
+            </a:graphic>
+          </wp:inline>
+        </w:drawing>
+      </w:r>
+    </w:p>
+    <w:p>
+      <w:pPr>
+        <w:spacing w:line="480" w:lineRule="auto"/>
+        <w:jc w:val="center"/>
+        <w:rPr>
+          <w:noProof/>
+        </w:rPr>
+      </w:pPr>
+      <w:r>
+        <w:rPr>
+          <w:rFonts w:ascii="Times New Roman" w:hAnsi="Times New Roman" w:cs="Times New Roman"/>
+          <w:b/>
+          <w:bCs/>
+          <w:sz w:val="24"/>
+          <w:szCs w:val="24"/>
+          <w:lang w:val="en-US"/>
+        </w:rPr>
+        <w:t>Gambar 6.53 Notifikasi sukses mengubah data catatan ketidaktuntasan</w:t>
+      </w:r>
+      <w:r>
+        <w:rPr>
+          <w:noProof/>
+        </w:rPr>
+        <w:t xml:space="preserve"> </w:t>
+      </w:r>
+    </w:p>
+    <w:p>
+      <w:pPr>
+        <w:spacing w:line="480" w:lineRule="auto"/>
+        <w:jc w:val="center"/>
+        <w:rPr>
+          <w:noProof/>
+        </w:rPr>
+      </w:pPr>
+    </w:p>
+    <w:p>
+      <w:pPr>
+        <w:spacing w:line="480" w:lineRule="auto"/>
+        <w:jc w:val="center"/>
+        <w:rPr>
+          <w:rFonts w:ascii="Times New Roman" w:hAnsi="Times New Roman" w:cs="Times New Roman"/>
+          <w:b/>
+          <w:bCs/>
+          <w:sz w:val="24"/>
+          <w:szCs w:val="24"/>
+          <w:lang w:val="en-US"/>
+        </w:rPr>
+      </w:pPr>
+      <w:r>
+        <w:rPr>
+          <w:noProof/>
+        </w:rPr>
+        <w:lastRenderedPageBreak/>
+        <w:drawing>
+          <wp:inline distT="0" distB="0" distL="0" distR="0" wp14:anchorId="6A867DBB" wp14:editId="69585AFA">
+            <wp:extent cx="5039995" cy="461645"/>
+            <wp:effectExtent l="0" t="0" r="8255" b="0"/>
+            <wp:docPr id="66" name="Picture 66"/>
+            <wp:cNvGraphicFramePr>
+              <a:graphicFrameLocks xmlns:a="http://schemas.openxmlformats.org/drawingml/2006/main" noChangeAspect="1"/>
+            </wp:cNvGraphicFramePr>
+            <a:graphic xmlns:a="http://schemas.openxmlformats.org/drawingml/2006/main">
+              <a:graphicData uri="http://schemas.openxmlformats.org/drawingml/2006/picture">
+                <pic:pic xmlns:pic="http://schemas.openxmlformats.org/drawingml/2006/picture">
+                  <pic:nvPicPr>
+                    <pic:cNvPr id="1" name=""/>
+                    <pic:cNvPicPr/>
+                  </pic:nvPicPr>
+                  <pic:blipFill>
+                    <a:blip r:embed="rId65"/>
+                    <a:stretch>
+                      <a:fillRect/>
+                    </a:stretch>
+                  </pic:blipFill>
+                  <pic:spPr>
+                    <a:xfrm>
+                      <a:off x="0" y="0"/>
+                      <a:ext cx="5039995" cy="461645"/>
+                    </a:xfrm>
+                    <a:prstGeom prst="rect">
+                      <a:avLst/>
+                    </a:prstGeom>
+                  </pic:spPr>
+                </pic:pic>
+              </a:graphicData>
+            </a:graphic>
+          </wp:inline>
+        </w:drawing>
+      </w:r>
+    </w:p>
+    <w:p>
+      <w:pPr>
+        <w:spacing w:line="480" w:lineRule="auto"/>
+        <w:jc w:val="center"/>
+        <w:rPr>
+          <w:noProof/>
+        </w:rPr>
+      </w:pPr>
+      <w:r>
+        <w:rPr>
+          <w:rFonts w:ascii="Times New Roman" w:hAnsi="Times New Roman" w:cs="Times New Roman"/>
+          <w:b/>
+          <w:bCs/>
+          <w:sz w:val="24"/>
+          <w:szCs w:val="24"/>
+          <w:lang w:val="en-US"/>
+        </w:rPr>
+        <w:t>Gambar 6.5</w:t>
+      </w:r>
+      <w:r>
+        <w:rPr>
+          <w:rFonts w:ascii="Times New Roman" w:hAnsi="Times New Roman" w:cs="Times New Roman"/>
+          <w:b/>
+          <w:bCs/>
+          <w:sz w:val="24"/>
+          <w:szCs w:val="24"/>
+          <w:lang w:val="en-US"/>
+        </w:rPr>
+        <w:t>4</w:t>
+      </w:r>
+      <w:r>
+        <w:rPr>
+          <w:rFonts w:ascii="Times New Roman" w:hAnsi="Times New Roman" w:cs="Times New Roman"/>
+          <w:b/>
+          <w:bCs/>
+          <w:sz w:val="24"/>
+          <w:szCs w:val="24"/>
+          <w:lang w:val="en-US"/>
+        </w:rPr>
+        <w:t xml:space="preserve"> </w:t>
+      </w:r>
+      <w:r>
+        <w:rPr>
+          <w:rFonts w:ascii="Times New Roman" w:hAnsi="Times New Roman" w:cs="Times New Roman"/>
+          <w:b/>
+          <w:bCs/>
+          <w:sz w:val="24"/>
+          <w:szCs w:val="24"/>
+          <w:lang w:val="en-US"/>
+        </w:rPr>
+        <w:t>Verifikasi perubahan data catatan ketidaktuntasan</w:t>
+      </w:r>
+    </w:p>
+    <w:p>
+      <w:pPr>
+        <w:spacing w:line="480" w:lineRule="auto"/>
+        <w:rPr>
+          <w:rFonts w:ascii="Times New Roman" w:hAnsi="Times New Roman" w:cs="Times New Roman"/>
+          <w:sz w:val="24"/>
+          <w:szCs w:val="24"/>
+          <w:lang w:val="en-US"/>
+        </w:rPr>
+      </w:pPr>
+      <w:r>
+        <w:rPr>
+          <w:rFonts w:ascii="Times New Roman" w:hAnsi="Times New Roman" w:cs="Times New Roman"/>
+          <w:sz w:val="24"/>
+          <w:szCs w:val="24"/>
+          <w:lang w:val="en-US"/>
+        </w:rPr>
+        <w:t xml:space="preserve">6.1.12 Verifikasi Ekstrakurikuler </w:t>
+      </w:r>
+    </w:p>
+    <w:p>
+      <w:pPr>
+        <w:spacing w:line="480" w:lineRule="auto"/>
+        <w:jc w:val="both"/>
+        <w:rPr>
+          <w:rFonts w:ascii="Times New Roman" w:hAnsi="Times New Roman" w:cs="Times New Roman"/>
+          <w:sz w:val="24"/>
+          <w:szCs w:val="24"/>
+          <w:lang w:val="en-US"/>
+        </w:rPr>
+      </w:pPr>
+      <w:r>
+        <w:rPr>
+          <w:rFonts w:ascii="Times New Roman" w:hAnsi="Times New Roman" w:cs="Times New Roman"/>
+          <w:sz w:val="24"/>
+          <w:szCs w:val="24"/>
+          <w:lang w:val="en-US"/>
+        </w:rPr>
+        <w:tab/>
+        <w:t xml:space="preserve">Uji coba juga dilakukan pada bagian ekstrakurikuler. Validasi yang dilakukan adalah ketika melakukan input nilai ekstrakurikuler. Jika </w:t>
+      </w:r>
+      <w:r>
+        <w:rPr>
+          <w:rFonts w:ascii="Times New Roman" w:hAnsi="Times New Roman" w:cs="Times New Roman"/>
+          <w:i/>
+          <w:iCs/>
+          <w:sz w:val="24"/>
+          <w:szCs w:val="24"/>
+          <w:lang w:val="en-US"/>
+        </w:rPr>
+        <w:t xml:space="preserve">user </w:t>
+      </w:r>
+      <w:r>
+        <w:rPr>
+          <w:rFonts w:ascii="Times New Roman" w:hAnsi="Times New Roman" w:cs="Times New Roman"/>
+          <w:sz w:val="24"/>
+          <w:szCs w:val="24"/>
+          <w:lang w:val="en-US"/>
+        </w:rPr>
+        <w:t xml:space="preserve">menginputkan nilai kurang dari nol atau lebih dari 100 maka sistem harus memberikan pesan error seperti pada gambar 6.55. Sedangkan jika </w:t>
+      </w:r>
+      <w:r>
+        <w:rPr>
+          <w:rFonts w:ascii="Times New Roman" w:hAnsi="Times New Roman" w:cs="Times New Roman"/>
+          <w:i/>
+          <w:iCs/>
+          <w:sz w:val="24"/>
+          <w:szCs w:val="24"/>
+          <w:lang w:val="en-US"/>
+        </w:rPr>
+        <w:t xml:space="preserve">user </w:t>
+      </w:r>
+      <w:r>
+        <w:rPr>
+          <w:rFonts w:ascii="Times New Roman" w:hAnsi="Times New Roman" w:cs="Times New Roman"/>
+          <w:sz w:val="24"/>
+          <w:szCs w:val="24"/>
+          <w:lang w:val="en-US"/>
+        </w:rPr>
+        <w:t xml:space="preserve">tidak mengisi salah satu </w:t>
+      </w:r>
+      <w:r>
+        <w:rPr>
+          <w:rFonts w:ascii="Times New Roman" w:hAnsi="Times New Roman" w:cs="Times New Roman"/>
+          <w:i/>
+          <w:iCs/>
+          <w:sz w:val="24"/>
+          <w:szCs w:val="24"/>
+          <w:lang w:val="en-US"/>
+        </w:rPr>
+        <w:t xml:space="preserve">field </w:t>
+      </w:r>
+      <w:r>
+        <w:rPr>
+          <w:rFonts w:ascii="Times New Roman" w:hAnsi="Times New Roman" w:cs="Times New Roman"/>
+          <w:sz w:val="24"/>
+          <w:szCs w:val="24"/>
+          <w:lang w:val="en-US"/>
+        </w:rPr>
+        <w:t>yang tersedia akan muncul pesan error seperti pada gambar 6.56.</w:t>
+      </w:r>
+      <w:r>
+        <w:rPr>
+          <w:rFonts w:ascii="Times New Roman" w:hAnsi="Times New Roman" w:cs="Times New Roman"/>
+          <w:sz w:val="24"/>
+          <w:szCs w:val="24"/>
+          <w:lang w:val="en-US"/>
+        </w:rPr>
+        <w:t xml:space="preserve"> </w:t>
+      </w:r>
+      <w:r>
+        <w:rPr>
+          <w:rFonts w:ascii="Times New Roman" w:hAnsi="Times New Roman" w:cs="Times New Roman"/>
+          <w:b/>
+          <w:bCs/>
+          <w:sz w:val="24"/>
+          <w:szCs w:val="24"/>
+          <w:lang w:val="en-US"/>
+        </w:rPr>
+        <w:tab/>
+      </w:r>
+      <w:r>
+        <w:rPr>
+          <w:rFonts w:ascii="Times New Roman" w:hAnsi="Times New Roman" w:cs="Times New Roman"/>
+          <w:sz w:val="24"/>
+          <w:szCs w:val="24"/>
+          <w:lang w:val="en-US"/>
+        </w:rPr>
+        <w:t xml:space="preserve">Kemudian, verifikasi nilai tersimpan dalam </w:t>
+      </w:r>
+      <w:r>
+        <w:rPr>
+          <w:rFonts w:ascii="Times New Roman" w:hAnsi="Times New Roman" w:cs="Times New Roman"/>
+          <w:i/>
+          <w:iCs/>
+          <w:sz w:val="24"/>
+          <w:szCs w:val="24"/>
+          <w:lang w:val="en-US"/>
+        </w:rPr>
+        <w:t xml:space="preserve">database </w:t>
+      </w:r>
+      <w:r>
+        <w:rPr>
+          <w:rFonts w:ascii="Times New Roman" w:hAnsi="Times New Roman" w:cs="Times New Roman"/>
+          <w:sz w:val="24"/>
+          <w:szCs w:val="24"/>
+          <w:lang w:val="en-US"/>
+        </w:rPr>
+        <w:t>dapat dilihat pada gambar 6.57</w:t>
+      </w:r>
+      <w:r>
+        <w:rPr>
+          <w:rFonts w:ascii="Times New Roman" w:hAnsi="Times New Roman" w:cs="Times New Roman"/>
+          <w:sz w:val="24"/>
+          <w:szCs w:val="24"/>
+          <w:lang w:val="en-US"/>
+        </w:rPr>
+        <w:t xml:space="preserve"> dan 6.58 menunjukan data tampil pada sistem</w:t>
+      </w:r>
+      <w:r>
+        <w:rPr>
+          <w:rFonts w:ascii="Times New Roman" w:hAnsi="Times New Roman" w:cs="Times New Roman"/>
+          <w:sz w:val="24"/>
+          <w:szCs w:val="24"/>
+          <w:lang w:val="en-US"/>
+        </w:rPr>
+        <w:t>.</w:t>
+      </w:r>
+    </w:p>
+    <w:p>
+      <w:pPr>
+        <w:spacing w:line="480" w:lineRule="auto"/>
+        <w:jc w:val="both"/>
+        <w:rPr>
+          <w:rFonts w:ascii="Times New Roman" w:hAnsi="Times New Roman" w:cs="Times New Roman"/>
+          <w:sz w:val="24"/>
+          <w:szCs w:val="24"/>
+          <w:lang w:val="en-US"/>
+        </w:rPr>
+      </w:pPr>
+      <w:r>
+        <w:rPr>
+          <w:noProof/>
+        </w:rPr>
+        <w:drawing>
+          <wp:inline distT="0" distB="0" distL="0" distR="0" wp14:anchorId="7807A1FC" wp14:editId="1D038CB8">
+            <wp:extent cx="5039995" cy="2126615"/>
+            <wp:effectExtent l="0" t="0" r="8255" b="6985"/>
+            <wp:docPr id="68" name="Picture 68"/>
+            <wp:cNvGraphicFramePr>
+              <a:graphicFrameLocks xmlns:a="http://schemas.openxmlformats.org/drawingml/2006/main" noChangeAspect="1"/>
+            </wp:cNvGraphicFramePr>
+            <a:graphic xmlns:a="http://schemas.openxmlformats.org/drawingml/2006/main">
+              <a:graphicData uri="http://schemas.openxmlformats.org/drawingml/2006/picture">
+                <pic:pic xmlns:pic="http://schemas.openxmlformats.org/drawingml/2006/picture">
+                  <pic:nvPicPr>
+                    <pic:cNvPr id="1" name=""/>
+                    <pic:cNvPicPr/>
+                  </pic:nvPicPr>
+                  <pic:blipFill>
+                    <a:blip r:embed="rId66"/>
+                    <a:stretch>
+                      <a:fillRect/>
+                    </a:stretch>
+                  </pic:blipFill>
+                  <pic:spPr>
+                    <a:xfrm>
+                      <a:off x="0" y="0"/>
+                      <a:ext cx="5039995" cy="2126615"/>
+                    </a:xfrm>
+                    <a:prstGeom prst="rect">
+                      <a:avLst/>
+                    </a:prstGeom>
+                  </pic:spPr>
+                </pic:pic>
+              </a:graphicData>
+            </a:graphic>
+          </wp:inline>
+        </w:drawing>
+      </w:r>
+    </w:p>
+    <w:p>
+      <w:pPr>
+        <w:spacing w:line="480" w:lineRule="auto"/>
+        <w:jc w:val="center"/>
+        <w:rPr>
+          <w:rFonts w:ascii="Times New Roman" w:hAnsi="Times New Roman" w:cs="Times New Roman"/>
+          <w:b/>
+          <w:bCs/>
+          <w:sz w:val="24"/>
+          <w:szCs w:val="24"/>
+          <w:lang w:val="en-US"/>
+        </w:rPr>
+      </w:pPr>
+      <w:r>
+        <w:rPr>
+          <w:rFonts w:ascii="Times New Roman" w:hAnsi="Times New Roman" w:cs="Times New Roman"/>
+          <w:b/>
+          <w:bCs/>
+          <w:sz w:val="24"/>
+          <w:szCs w:val="24"/>
+          <w:lang w:val="en-US"/>
+        </w:rPr>
+        <w:t>Gambar 6.55 Verifikasi nilai kurang dari nol atau lebih dari seratus</w:t>
+      </w:r>
+    </w:p>
+    <w:p>
+      <w:pPr>
+        <w:spacing w:line="480" w:lineRule="auto"/>
+        <w:jc w:val="both"/>
+        <w:rPr>
+          <w:rFonts w:ascii="Times New Roman" w:hAnsi="Times New Roman" w:cs="Times New Roman"/>
+          <w:sz w:val="24"/>
+          <w:szCs w:val="24"/>
+          <w:lang w:val="en-US"/>
+        </w:rPr>
+      </w:pPr>
+      <w:r>
+        <w:rPr>
+          <w:noProof/>
+        </w:rPr>
+        <w:lastRenderedPageBreak/>
+        <w:drawing>
+          <wp:inline distT="0" distB="0" distL="0" distR="0" wp14:anchorId="755E84F9" wp14:editId="5D5CB8E3">
+            <wp:extent cx="5039995" cy="2223770"/>
+            <wp:effectExtent l="0" t="0" r="8255" b="5080"/>
+            <wp:docPr id="67" name="Picture 67"/>
+            <wp:cNvGraphicFramePr>
+              <a:graphicFrameLocks xmlns:a="http://schemas.openxmlformats.org/drawingml/2006/main" noChangeAspect="1"/>
+            </wp:cNvGraphicFramePr>
+            <a:graphic xmlns:a="http://schemas.openxmlformats.org/drawingml/2006/main">
+              <a:graphicData uri="http://schemas.openxmlformats.org/drawingml/2006/picture">
+                <pic:pic xmlns:pic="http://schemas.openxmlformats.org/drawingml/2006/picture">
+                  <pic:nvPicPr>
+                    <pic:cNvPr id="1" name=""/>
+                    <pic:cNvPicPr/>
+                  </pic:nvPicPr>
+                  <pic:blipFill>
+                    <a:blip r:embed="rId67"/>
+                    <a:stretch>
+                      <a:fillRect/>
+                    </a:stretch>
+                  </pic:blipFill>
+                  <pic:spPr>
+                    <a:xfrm>
+                      <a:off x="0" y="0"/>
+                      <a:ext cx="5039995" cy="2223770"/>
+                    </a:xfrm>
+                    <a:prstGeom prst="rect">
+                      <a:avLst/>
+                    </a:prstGeom>
+                  </pic:spPr>
+                </pic:pic>
+              </a:graphicData>
+            </a:graphic>
+          </wp:inline>
+        </w:drawing>
+      </w:r>
+    </w:p>
+    <w:p>
+      <w:pPr>
+        <w:spacing w:line="480" w:lineRule="auto"/>
+        <w:jc w:val="center"/>
+        <w:rPr>
+          <w:rFonts w:ascii="Times New Roman" w:hAnsi="Times New Roman" w:cs="Times New Roman"/>
+          <w:b/>
+          <w:bCs/>
+          <w:sz w:val="24"/>
+          <w:szCs w:val="24"/>
+          <w:lang w:val="en-US"/>
+        </w:rPr>
+      </w:pPr>
+      <w:r>
+        <w:rPr>
+          <w:rFonts w:ascii="Times New Roman" w:hAnsi="Times New Roman" w:cs="Times New Roman"/>
+          <w:b/>
+          <w:bCs/>
+          <w:sz w:val="24"/>
+          <w:szCs w:val="24"/>
+          <w:lang w:val="en-US"/>
+        </w:rPr>
+        <w:t>Gambar 6.56 Validasi jika field data ekstrakurikuler kosong</w:t>
+      </w:r>
+    </w:p>
+    <w:p>
+      <w:pPr>
+        <w:spacing w:line="480" w:lineRule="auto"/>
+        <w:jc w:val="center"/>
+        <w:rPr>
+          <w:rFonts w:ascii="Times New Roman" w:hAnsi="Times New Roman" w:cs="Times New Roman"/>
+          <w:b/>
+          <w:bCs/>
+          <w:sz w:val="24"/>
+          <w:szCs w:val="24"/>
+          <w:lang w:val="en-US"/>
+        </w:rPr>
+      </w:pPr>
+      <w:r>
+        <w:rPr>
+          <w:noProof/>
+        </w:rPr>
+        <w:drawing>
+          <wp:inline distT="0" distB="0" distL="0" distR="0" wp14:anchorId="320BE655" wp14:editId="6C83D4B2">
+            <wp:extent cx="5039995" cy="1007745"/>
+            <wp:effectExtent l="0" t="0" r="8255" b="1905"/>
+            <wp:docPr id="69" name="Picture 69"/>
+            <wp:cNvGraphicFramePr>
+              <a:graphicFrameLocks xmlns:a="http://schemas.openxmlformats.org/drawingml/2006/main" noChangeAspect="1"/>
+            </wp:cNvGraphicFramePr>
+            <a:graphic xmlns:a="http://schemas.openxmlformats.org/drawingml/2006/main">
+              <a:graphicData uri="http://schemas.openxmlformats.org/drawingml/2006/picture">
+                <pic:pic xmlns:pic="http://schemas.openxmlformats.org/drawingml/2006/picture">
+                  <pic:nvPicPr>
+                    <pic:cNvPr id="1" name=""/>
+                    <pic:cNvPicPr/>
+                  </pic:nvPicPr>
+                  <pic:blipFill>
+                    <a:blip r:embed="rId68"/>
+                    <a:stretch>
+                      <a:fillRect/>
+                    </a:stretch>
+                  </pic:blipFill>
+                  <pic:spPr>
+                    <a:xfrm>
+                      <a:off x="0" y="0"/>
+                      <a:ext cx="5039995" cy="1007745"/>
+                    </a:xfrm>
+                    <a:prstGeom prst="rect">
+                      <a:avLst/>
+                    </a:prstGeom>
+                  </pic:spPr>
+                </pic:pic>
+              </a:graphicData>
+            </a:graphic>
+          </wp:inline>
+        </w:drawing>
+      </w:r>
+    </w:p>
+    <w:p>
+      <w:pPr>
+        <w:spacing w:line="480" w:lineRule="auto"/>
+        <w:jc w:val="center"/>
+        <w:rPr>
+          <w:rFonts w:ascii="Times New Roman" w:hAnsi="Times New Roman" w:cs="Times New Roman"/>
+          <w:b/>
+          <w:bCs/>
+          <w:sz w:val="24"/>
+          <w:szCs w:val="24"/>
+          <w:lang w:val="en-US"/>
+        </w:rPr>
+      </w:pPr>
+      <w:r>
+        <w:rPr>
+          <w:rFonts w:ascii="Times New Roman" w:hAnsi="Times New Roman" w:cs="Times New Roman"/>
+          <w:b/>
+          <w:bCs/>
+          <w:sz w:val="24"/>
+          <w:szCs w:val="24"/>
+          <w:lang w:val="en-US"/>
+        </w:rPr>
+        <w:t>Gambar 6.5</w:t>
+      </w:r>
+      <w:r>
+        <w:rPr>
+          <w:rFonts w:ascii="Times New Roman" w:hAnsi="Times New Roman" w:cs="Times New Roman"/>
+          <w:b/>
+          <w:bCs/>
+          <w:sz w:val="24"/>
+          <w:szCs w:val="24"/>
+          <w:lang w:val="en-US"/>
+        </w:rPr>
+        <w:t>7</w:t>
+      </w:r>
+      <w:r>
+        <w:rPr>
+          <w:rFonts w:ascii="Times New Roman" w:hAnsi="Times New Roman" w:cs="Times New Roman"/>
+          <w:b/>
+          <w:bCs/>
+          <w:sz w:val="24"/>
+          <w:szCs w:val="24"/>
+          <w:lang w:val="en-US"/>
+        </w:rPr>
+        <w:t xml:space="preserve"> </w:t>
+      </w:r>
+      <w:r>
+        <w:rPr>
+          <w:rFonts w:ascii="Times New Roman" w:hAnsi="Times New Roman" w:cs="Times New Roman"/>
+          <w:b/>
+          <w:bCs/>
+          <w:sz w:val="24"/>
+          <w:szCs w:val="24"/>
+          <w:lang w:val="en-US"/>
+        </w:rPr>
+        <w:t>Verifikasi nilai ekstrakurikuler siswa tersimpan dalam database</w:t>
+      </w:r>
+    </w:p>
+    <w:p>
+      <w:pPr>
+        <w:spacing w:line="480" w:lineRule="auto"/>
+        <w:jc w:val="center"/>
+        <w:rPr>
+          <w:rFonts w:ascii="Times New Roman" w:hAnsi="Times New Roman" w:cs="Times New Roman"/>
+          <w:b/>
+          <w:bCs/>
+          <w:sz w:val="24"/>
+          <w:szCs w:val="24"/>
+          <w:lang w:val="en-US"/>
+        </w:rPr>
+      </w:pPr>
+      <w:r>
+        <w:rPr>
+          <w:noProof/>
+        </w:rPr>
+        <w:drawing>
+          <wp:inline distT="0" distB="0" distL="0" distR="0" wp14:anchorId="072A4C1D" wp14:editId="05D2D891">
+            <wp:extent cx="5039995" cy="1640840"/>
+            <wp:effectExtent l="0" t="0" r="8255" b="0"/>
+            <wp:docPr id="71" name="Picture 71"/>
+            <wp:cNvGraphicFramePr>
+              <a:graphicFrameLocks xmlns:a="http://schemas.openxmlformats.org/drawingml/2006/main" noChangeAspect="1"/>
+            </wp:cNvGraphicFramePr>
+            <a:graphic xmlns:a="http://schemas.openxmlformats.org/drawingml/2006/main">
+              <a:graphicData uri="http://schemas.openxmlformats.org/drawingml/2006/picture">
+                <pic:pic xmlns:pic="http://schemas.openxmlformats.org/drawingml/2006/picture">
+                  <pic:nvPicPr>
+                    <pic:cNvPr id="1" name=""/>
+                    <pic:cNvPicPr/>
+                  </pic:nvPicPr>
+                  <pic:blipFill>
+                    <a:blip r:embed="rId69"/>
+                    <a:stretch>
+                      <a:fillRect/>
+                    </a:stretch>
+                  </pic:blipFill>
+                  <pic:spPr>
+                    <a:xfrm>
+                      <a:off x="0" y="0"/>
+                      <a:ext cx="5039995" cy="1640840"/>
+                    </a:xfrm>
+                    <a:prstGeom prst="rect">
+                      <a:avLst/>
+                    </a:prstGeom>
+                  </pic:spPr>
+                </pic:pic>
+              </a:graphicData>
+            </a:graphic>
+          </wp:inline>
+        </w:drawing>
+      </w:r>
+    </w:p>
+    <w:p>
+      <w:pPr>
+        <w:spacing w:line="480" w:lineRule="auto"/>
+        <w:jc w:val="center"/>
+        <w:rPr>
+          <w:rFonts w:ascii="Times New Roman" w:hAnsi="Times New Roman" w:cs="Times New Roman"/>
+          <w:b/>
+          <w:bCs/>
+          <w:sz w:val="24"/>
+          <w:szCs w:val="24"/>
+          <w:lang w:val="en-US"/>
+        </w:rPr>
+      </w:pPr>
+      <w:r>
+        <w:rPr>
+          <w:rFonts w:ascii="Times New Roman" w:hAnsi="Times New Roman" w:cs="Times New Roman"/>
+          <w:b/>
+          <w:bCs/>
+          <w:sz w:val="24"/>
+          <w:szCs w:val="24"/>
+          <w:lang w:val="en-US"/>
+        </w:rPr>
+        <w:t>Gambar 6.5</w:t>
+      </w:r>
+      <w:r>
+        <w:rPr>
+          <w:rFonts w:ascii="Times New Roman" w:hAnsi="Times New Roman" w:cs="Times New Roman"/>
+          <w:b/>
+          <w:bCs/>
+          <w:sz w:val="24"/>
+          <w:szCs w:val="24"/>
+          <w:lang w:val="en-US"/>
+        </w:rPr>
+        <w:t>8 Verifikasi daftar ekskul siswa yang tampil merupakan yang tercatat dalam database</w:t>
+      </w:r>
+    </w:p>
+    <w:p>
+      <w:pPr>
+        <w:spacing w:line="480" w:lineRule="auto"/>
+        <w:jc w:val="center"/>
+        <w:rPr>
+          <w:rFonts w:ascii="Times New Roman" w:hAnsi="Times New Roman" w:cs="Times New Roman"/>
+          <w:b/>
+          <w:bCs/>
+          <w:sz w:val="24"/>
+          <w:szCs w:val="24"/>
+          <w:lang w:val="en-US"/>
+        </w:rPr>
+      </w:pPr>
+    </w:p>
+    <w:p>
+      <w:pPr>
+        <w:spacing w:line="480" w:lineRule="auto"/>
+        <w:jc w:val="both"/>
+        <w:rPr>
+          <w:rFonts w:ascii="Times New Roman" w:hAnsi="Times New Roman" w:cs="Times New Roman"/>
+          <w:b/>
+          <w:bCs/>
+          <w:sz w:val="28"/>
+          <w:szCs w:val="28"/>
+          <w:lang w:val="en-US"/>
+        </w:rPr>
+      </w:pPr>
       <w:bookmarkStart w:id="0" w:name="_GoBack"/>
       <w:bookmarkEnd w:id="0"/>
-    </w:p>
-    <w:p>
-      <w:pPr>
-        <w:spacing w:line="480" w:lineRule="auto"/>
-        <w:jc w:val="center"/>
-        <w:rPr>
-          <w:rFonts w:ascii="Times New Roman" w:hAnsi="Times New Roman" w:cs="Times New Roman"/>
-          <w:b/>
-          <w:bCs/>
-          <w:sz w:val="24"/>
-          <w:szCs w:val="24"/>
-          <w:lang w:val="en-US"/>
-        </w:rPr>
-      </w:pPr>
-    </w:p>
-    <w:p>
-      <w:pPr>
-        <w:spacing w:line="480" w:lineRule="auto"/>
-        <w:jc w:val="center"/>
-        <w:rPr>
-          <w:rFonts w:ascii="Times New Roman" w:hAnsi="Times New Roman" w:cs="Times New Roman"/>
-          <w:b/>
-          <w:bCs/>
-          <w:sz w:val="24"/>
-          <w:szCs w:val="24"/>
-          <w:lang w:val="en-US"/>
-        </w:rPr>
-      </w:pPr>
-    </w:p>
-    <w:p>
-      <w:pPr>
-        <w:spacing w:line="480" w:lineRule="auto"/>
-        <w:jc w:val="both"/>
-        <w:rPr>
-          <w:rFonts w:ascii="Times New Roman" w:hAnsi="Times New Roman" w:cs="Times New Roman"/>
-          <w:sz w:val="24"/>
-          <w:szCs w:val="24"/>
-          <w:lang w:val="en-US"/>
-        </w:rPr>
-      </w:pPr>
-    </w:p>
-    <w:p>
-      <w:pPr>
-        <w:spacing w:line="480" w:lineRule="auto"/>
-        <w:jc w:val="center"/>
-        <w:rPr>
-          <w:rFonts w:ascii="Times New Roman" w:hAnsi="Times New Roman" w:cs="Times New Roman"/>
-          <w:sz w:val="24"/>
-          <w:szCs w:val="24"/>
-          <w:lang w:val="en-US"/>
-        </w:rPr>
-      </w:pPr>
-    </w:p>
-    <w:p>
-      <w:pPr>
-        <w:spacing w:line="480" w:lineRule="auto"/>
-        <w:jc w:val="both"/>
-        <w:rPr>
-          <w:rFonts w:ascii="Times New Roman" w:hAnsi="Times New Roman" w:cs="Times New Roman"/>
-          <w:sz w:val="24"/>
-          <w:szCs w:val="24"/>
-          <w:lang w:val="en-US"/>
-        </w:rPr>
-      </w:pPr>
-    </w:p>
-    <w:p>
-      <w:pPr>
-        <w:spacing w:line="480" w:lineRule="auto"/>
-        <w:rPr>
-          <w:rFonts w:ascii="Times New Roman" w:hAnsi="Times New Roman" w:cs="Times New Roman"/>
-          <w:b/>
-          <w:bCs/>
-          <w:sz w:val="24"/>
-          <w:szCs w:val="24"/>
-          <w:lang w:val="en-US"/>
-        </w:rPr>
-      </w:pPr>
-    </w:p>
-    <w:p>
-      <w:pPr>
-        <w:spacing w:line="480" w:lineRule="auto"/>
-        <w:jc w:val="both"/>
-        <w:rPr>
-          <w:rFonts w:ascii="Times New Roman" w:hAnsi="Times New Roman" w:cs="Times New Roman"/>
-          <w:sz w:val="24"/>
-          <w:szCs w:val="24"/>
-          <w:lang w:val="en-US"/>
-        </w:rPr>
-      </w:pPr>
-    </w:p>
-    <w:p>
-      <w:pPr>
-        <w:spacing w:line="480" w:lineRule="auto"/>
-        <w:jc w:val="both"/>
-        <w:rPr>
-          <w:rFonts w:ascii="Times New Roman" w:hAnsi="Times New Roman" w:cs="Times New Roman"/>
-          <w:sz w:val="24"/>
-          <w:szCs w:val="24"/>
-          <w:lang w:val="en-US"/>
-        </w:rPr>
-      </w:pPr>
-    </w:p>
-    <w:p>
-      <w:pPr>
-        <w:spacing w:line="480" w:lineRule="auto"/>
-        <w:rPr>
-          <w:rFonts w:ascii="Times New Roman" w:hAnsi="Times New Roman" w:cs="Times New Roman"/>
-          <w:b/>
-          <w:bCs/>
-          <w:sz w:val="24"/>
-          <w:szCs w:val="24"/>
-          <w:lang w:val="en-US"/>
-        </w:rPr>
-      </w:pPr>
-    </w:p>
-    <w:p>
-      <w:pPr>
-        <w:spacing w:line="480" w:lineRule="auto"/>
-        <w:jc w:val="center"/>
-        <w:rPr>
-          <w:rFonts w:ascii="Times New Roman" w:hAnsi="Times New Roman" w:cs="Times New Roman"/>
-          <w:b/>
-          <w:bCs/>
-          <w:sz w:val="24"/>
-          <w:szCs w:val="24"/>
-          <w:lang w:val="en-US"/>
-        </w:rPr>
-      </w:pPr>
-    </w:p>
-    <w:p>
-      <w:pPr>
-        <w:spacing w:line="480" w:lineRule="auto"/>
-        <w:jc w:val="both"/>
+      <w:r>
         <w:rPr>
           <w:rFonts w:ascii="Times New Roman" w:hAnsi="Times New Roman" w:cs="Times New Roman"/>
           <w:b/>
@@ -9438,16 +10329,7 @@
           <w:szCs w:val="28"/>
           <w:lang w:val="en-US"/>
         </w:rPr>
-      </w:pPr>
-      <w:r>
-        <w:rPr>
-          <w:rFonts w:ascii="Times New Roman" w:hAnsi="Times New Roman" w:cs="Times New Roman"/>
-          <w:b/>
-          <w:bCs/>
-          <w:sz w:val="28"/>
-          <w:szCs w:val="28"/>
-          <w:lang w:val="en-US"/>
-        </w:rPr>
+        <w:lastRenderedPageBreak/>
         <w:t>6.2 Validasi</w:t>
       </w:r>
     </w:p>
@@ -9940,7 +10822,6 @@
   <w:style w:type="character" w:default="1" w:styleId="DefaultParagraphFont">
     <w:name w:val="Default Paragraph Font"/>
     <w:uiPriority w:val="1"/>
-    <w:semiHidden/>
     <w:unhideWhenUsed/>
   </w:style>
   <w:style w:type="table" w:default="1" w:styleId="TableNormal">

</xml_diff>